<commit_message>
Added a section about the audit trail
</commit_message>
<xml_diff>
--- a/TrueTime/Doc/TrueTime.docx
+++ b/TrueTime/Doc/TrueTime.docx
@@ -37,6 +37,9 @@
       <w:r>
         <w:t>0.2</w:t>
       </w:r>
+      <w:r>
+        <w:t>1</w:t>
+      </w:r>
     </w:p>
     <w:p>
       <w:pPr>
@@ -261,6 +264,18 @@
         <w:t>”hidden”, och att ”väcka dem till liv” genom att släcka ”hidden”-flaggan</w:t>
       </w:r>
     </w:p>
+    <w:p>
+      <w:pPr>
+        <w:pStyle w:val="Liststycke"/>
+        <w:numPr>
+          <w:ilvl w:val="0"/>
+          <w:numId w:val="2"/>
+        </w:numPr>
+      </w:pPr>
+      <w:r>
+        <w:t>Det skall gå att spara sina inmatningar, för att sedan återvända till dem, och komplettera och/eller revidera dem. Endast när man väljer att skicka in tidrapporten fryses datat man har matat in.</w:t>
+      </w:r>
+    </w:p>
     <w:p/>
     <w:p/>
     <w:p>
@@ -274,6 +289,7 @@
     <w:p/>
     <w:p>
       <w:r>
+        <w:lastRenderedPageBreak/>
         <w:t xml:space="preserve">Om konsulten har arbetat mer än </w:t>
       </w:r>
       <w:r>
@@ -315,6 +331,105 @@
       <w:r>
         <w:t>Det finns för närvarande endast två roller i systemet: konsult och administratör. Konsulten rapporterar in sina nedlagda timmar och administratören använder detta som underlag för fakturering och ev. annan verksamhet.</w:t>
       </w:r>
+    </w:p>
+    <w:p/>
+    <w:p>
+      <w:pPr>
+        <w:pStyle w:val="Rubrik2"/>
+      </w:pPr>
+      <w:r>
+        <w:t>Audit Trail</w:t>
+      </w:r>
+    </w:p>
+    <w:p/>
+    <w:p>
+      <w:r>
+        <w:t>Mekanismen är till för att logga vem som gjorde vad och när. Den är aktiv både för konsulter och administratörer. Endast administratörer har rätt att tömma loggen, men efter tömningen skapas en enstaka rad, där det står vem som har tömt loggen och när.</w:t>
+      </w:r>
+    </w:p>
+    <w:p/>
+    <w:p>
+      <w:pPr>
+        <w:pStyle w:val="Rubrik3"/>
+      </w:pPr>
+      <w:r>
+        <w:t>Vad skall loggas?</w:t>
+      </w:r>
+    </w:p>
+    <w:p/>
+    <w:p>
+      <w:pPr>
+        <w:pStyle w:val="Liststycke"/>
+        <w:numPr>
+          <w:ilvl w:val="0"/>
+          <w:numId w:val="3"/>
+        </w:numPr>
+      </w:pPr>
+      <w:r>
+        <w:t>Inloggning och utloggning</w:t>
+      </w:r>
+    </w:p>
+    <w:p>
+      <w:pPr>
+        <w:pStyle w:val="Liststycke"/>
+        <w:numPr>
+          <w:ilvl w:val="0"/>
+          <w:numId w:val="3"/>
+        </w:numPr>
+      </w:pPr>
+      <w:r>
+        <w:t>Misslyckade inloggningsförsök</w:t>
+      </w:r>
+    </w:p>
+    <w:p>
+      <w:pPr>
+        <w:pStyle w:val="Liststycke"/>
+        <w:numPr>
+          <w:ilvl w:val="0"/>
+          <w:numId w:val="3"/>
+        </w:numPr>
+      </w:pPr>
+      <w:r>
+        <w:t>Byte av vecka</w:t>
+      </w:r>
+    </w:p>
+    <w:p>
+      <w:pPr>
+        <w:pStyle w:val="Liststycke"/>
+        <w:numPr>
+          <w:ilvl w:val="0"/>
+          <w:numId w:val="3"/>
+        </w:numPr>
+      </w:pPr>
+      <w:r>
+        <w:t>Spara data</w:t>
+      </w:r>
+    </w:p>
+    <w:p>
+      <w:pPr>
+        <w:pStyle w:val="Liststycke"/>
+        <w:numPr>
+          <w:ilvl w:val="0"/>
+          <w:numId w:val="3"/>
+        </w:numPr>
+      </w:pPr>
+      <w:r>
+        <w:t>Skicka in tidrapport, när det gjordes</w:t>
+      </w:r>
+    </w:p>
+    <w:p>
+      <w:pPr>
+        <w:pStyle w:val="Liststycke"/>
+        <w:numPr>
+          <w:ilvl w:val="0"/>
+          <w:numId w:val="3"/>
+        </w:numPr>
+      </w:pPr>
+      <w:r>
+        <w:t>Alla rapportuttag, med samtliga parametrar</w:t>
+      </w:r>
+      <w:bookmarkStart w:id="0" w:name="_GoBack"/>
+      <w:bookmarkEnd w:id="0"/>
     </w:p>
     <w:p/>
     <w:p>
@@ -394,8 +509,6 @@
       <w:r>
         <w:t>En skärm för visning och trunkering av audit_trail. I samband med trunkeringen skapas en post i audit_trail, där det står vem som har trunkerat tabellen.</w:t>
       </w:r>
-      <w:bookmarkStart w:id="0" w:name="_GoBack"/>
-      <w:bookmarkEnd w:id="0"/>
     </w:p>
     <w:p>
       <w:pPr>
@@ -434,6 +547,119 @@
 <file path=word/numbering.xml><?xml version="1.0" encoding="utf-8"?>
 <w:numbering xmlns:wpc="http://schemas.microsoft.com/office/word/2010/wordprocessingCanvas" xmlns:cx="http://schemas.microsoft.com/office/drawing/2014/chartex" xmlns:cx1="http://schemas.microsoft.com/office/drawing/2015/9/8/chartex" xmlns:cx2="http://schemas.microsoft.com/office/drawing/2015/10/21/chartex" xmlns:mc="http://schemas.openxmlformats.org/markup-compatibility/2006" xmlns:o="urn:schemas-microsoft-com:office:office" xmlns:r="http://schemas.openxmlformats.org/officeDocument/2006/relationships" xmlns:m="http://schemas.openxmlformats.org/officeDocument/2006/math" xmlns:v="urn:schemas-microsoft-com:vml" xmlns:wp14="http://schemas.microsoft.com/office/word/2010/wordprocessingDrawing" xmlns:wp="http://schemas.openxmlformats.org/drawingml/2006/wordprocessingDrawing" xmlns:w10="urn:schemas-microsoft-com:office:word" xmlns:w="http://schemas.openxmlformats.org/wordprocessingml/2006/main" xmlns:w14="http://schemas.microsoft.com/office/word/2010/wordml" xmlns:w15="http://schemas.microsoft.com/office/word/2012/wordml" xmlns:w16se="http://schemas.microsoft.com/office/word/2015/wordml/symex" xmlns:wpg="http://schemas.microsoft.com/office/word/2010/wordprocessingGroup" xmlns:wpi="http://schemas.microsoft.com/office/word/2010/wordprocessingInk" xmlns:wne="http://schemas.microsoft.com/office/word/2006/wordml" xmlns:wps="http://schemas.microsoft.com/office/word/2010/wordprocessingShape" mc:Ignorable="w14 w15 w16se wp14">
   <w:abstractNum w:abstractNumId="0" w15:restartNumberingAfterBreak="0">
+    <w:nsid w:val="096D5538"/>
+    <w:multiLevelType w:val="hybridMultilevel"/>
+    <w:tmpl w:val="231E8B34"/>
+    <w:lvl w:ilvl="0" w:tplc="041D0001">
+      <w:start w:val="1"/>
+      <w:numFmt w:val="bullet"/>
+      <w:lvlText w:val=""/>
+      <w:lvlJc w:val="left"/>
+      <w:pPr>
+        <w:ind w:left="720" w:hanging="360"/>
+      </w:pPr>
+      <w:rPr>
+        <w:rFonts w:ascii="Symbol" w:hAnsi="Symbol" w:hint="default"/>
+      </w:rPr>
+    </w:lvl>
+    <w:lvl w:ilvl="1" w:tplc="041D0003" w:tentative="1">
+      <w:start w:val="1"/>
+      <w:numFmt w:val="bullet"/>
+      <w:lvlText w:val="o"/>
+      <w:lvlJc w:val="left"/>
+      <w:pPr>
+        <w:ind w:left="1440" w:hanging="360"/>
+      </w:pPr>
+      <w:rPr>
+        <w:rFonts w:ascii="Courier New" w:hAnsi="Courier New" w:cs="Courier New" w:hint="default"/>
+      </w:rPr>
+    </w:lvl>
+    <w:lvl w:ilvl="2" w:tplc="041D0005" w:tentative="1">
+      <w:start w:val="1"/>
+      <w:numFmt w:val="bullet"/>
+      <w:lvlText w:val=""/>
+      <w:lvlJc w:val="left"/>
+      <w:pPr>
+        <w:ind w:left="2160" w:hanging="360"/>
+      </w:pPr>
+      <w:rPr>
+        <w:rFonts w:ascii="Wingdings" w:hAnsi="Wingdings" w:hint="default"/>
+      </w:rPr>
+    </w:lvl>
+    <w:lvl w:ilvl="3" w:tplc="041D0001" w:tentative="1">
+      <w:start w:val="1"/>
+      <w:numFmt w:val="bullet"/>
+      <w:lvlText w:val=""/>
+      <w:lvlJc w:val="left"/>
+      <w:pPr>
+        <w:ind w:left="2880" w:hanging="360"/>
+      </w:pPr>
+      <w:rPr>
+        <w:rFonts w:ascii="Symbol" w:hAnsi="Symbol" w:hint="default"/>
+      </w:rPr>
+    </w:lvl>
+    <w:lvl w:ilvl="4" w:tplc="041D0003" w:tentative="1">
+      <w:start w:val="1"/>
+      <w:numFmt w:val="bullet"/>
+      <w:lvlText w:val="o"/>
+      <w:lvlJc w:val="left"/>
+      <w:pPr>
+        <w:ind w:left="3600" w:hanging="360"/>
+      </w:pPr>
+      <w:rPr>
+        <w:rFonts w:ascii="Courier New" w:hAnsi="Courier New" w:cs="Courier New" w:hint="default"/>
+      </w:rPr>
+    </w:lvl>
+    <w:lvl w:ilvl="5" w:tplc="041D0005" w:tentative="1">
+      <w:start w:val="1"/>
+      <w:numFmt w:val="bullet"/>
+      <w:lvlText w:val=""/>
+      <w:lvlJc w:val="left"/>
+      <w:pPr>
+        <w:ind w:left="4320" w:hanging="360"/>
+      </w:pPr>
+      <w:rPr>
+        <w:rFonts w:ascii="Wingdings" w:hAnsi="Wingdings" w:hint="default"/>
+      </w:rPr>
+    </w:lvl>
+    <w:lvl w:ilvl="6" w:tplc="041D0001" w:tentative="1">
+      <w:start w:val="1"/>
+      <w:numFmt w:val="bullet"/>
+      <w:lvlText w:val=""/>
+      <w:lvlJc w:val="left"/>
+      <w:pPr>
+        <w:ind w:left="5040" w:hanging="360"/>
+      </w:pPr>
+      <w:rPr>
+        <w:rFonts w:ascii="Symbol" w:hAnsi="Symbol" w:hint="default"/>
+      </w:rPr>
+    </w:lvl>
+    <w:lvl w:ilvl="7" w:tplc="041D0003" w:tentative="1">
+      <w:start w:val="1"/>
+      <w:numFmt w:val="bullet"/>
+      <w:lvlText w:val="o"/>
+      <w:lvlJc w:val="left"/>
+      <w:pPr>
+        <w:ind w:left="5760" w:hanging="360"/>
+      </w:pPr>
+      <w:rPr>
+        <w:rFonts w:ascii="Courier New" w:hAnsi="Courier New" w:cs="Courier New" w:hint="default"/>
+      </w:rPr>
+    </w:lvl>
+    <w:lvl w:ilvl="8" w:tplc="041D0005" w:tentative="1">
+      <w:start w:val="1"/>
+      <w:numFmt w:val="bullet"/>
+      <w:lvlText w:val=""/>
+      <w:lvlJc w:val="left"/>
+      <w:pPr>
+        <w:ind w:left="6480" w:hanging="360"/>
+      </w:pPr>
+      <w:rPr>
+        <w:rFonts w:ascii="Wingdings" w:hAnsi="Wingdings" w:hint="default"/>
+      </w:rPr>
+    </w:lvl>
+  </w:abstractNum>
+  <w:abstractNum w:abstractNumId="1" w15:restartNumberingAfterBreak="0">
     <w:nsid w:val="6E1C7E0F"/>
     <w:multiLevelType w:val="hybridMultilevel"/>
     <w:tmpl w:val="B37C1312"/>
@@ -546,7 +772,7 @@
       </w:rPr>
     </w:lvl>
   </w:abstractNum>
-  <w:abstractNum w:abstractNumId="1" w15:restartNumberingAfterBreak="0">
+  <w:abstractNum w:abstractNumId="2" w15:restartNumberingAfterBreak="0">
     <w:nsid w:val="6FEE58FF"/>
     <w:multiLevelType w:val="hybridMultilevel"/>
     <w:tmpl w:val="D164A4B4"/>
@@ -660,10 +886,13 @@
     </w:lvl>
   </w:abstractNum>
   <w:num w:numId="1">
-    <w:abstractNumId w:val="0"/>
+    <w:abstractNumId w:val="1"/>
   </w:num>
   <w:num w:numId="2">
-    <w:abstractNumId w:val="1"/>
+    <w:abstractNumId w:val="2"/>
+  </w:num>
+  <w:num w:numId="3">
+    <w:abstractNumId w:val="0"/>
   </w:num>
 </w:numbering>
 </file>
@@ -1134,6 +1363,7 @@
   <w:style w:type="character" w:default="1" w:styleId="Standardstycketeckensnitt">
     <w:name w:val="Default Paragraph Font"/>
     <w:uiPriority w:val="1"/>
+    <w:semiHidden/>
     <w:unhideWhenUsed/>
   </w:style>
   <w:style w:type="table" w:default="1" w:styleId="Normaltabell">
@@ -1510,7 +1740,7 @@
 </file>
 
 <file path=customXml/itemProps1.xml><?xml version="1.0" encoding="utf-8"?>
-<ds:datastoreItem xmlns:ds="http://schemas.openxmlformats.org/officeDocument/2006/customXml" ds:itemID="{950C7A35-0823-4400-ACDB-F2758CBAED2D}">
+<ds:datastoreItem xmlns:ds="http://schemas.openxmlformats.org/officeDocument/2006/customXml" ds:itemID="{13F1EFAB-A677-4699-9CE8-D0D698BB10B1}">
   <ds:schemaRefs>
     <ds:schemaRef ds:uri="http://schemas.openxmlformats.org/officeDocument/2006/bibliography"/>
   </ds:schemaRefs>

</xml_diff>

<commit_message>
* amendments to TrueTime.doc after discussion with Hans Steffensson * Extracted classes AuditTrail, EntityBase, Project, User (which was renamed SystemUser) and UserTime from InformationAccess InformationAccess and the project file were consequently changed
</commit_message>
<xml_diff>
--- a/TrueTime/Doc/TrueTime.docx
+++ b/TrueTime/Doc/TrueTime.docx
@@ -38,7 +38,7 @@
         <w:t>0.2</w:t>
       </w:r>
       <w:r>
-        <w:t>1</w:t>
+        <w:t>2</w:t>
       </w:r>
     </w:p>
     <w:p>
@@ -169,7 +169,7 @@
         <w:t>ra tillgänglig för konsulterna.</w:t>
       </w:r>
       <w:r>
-        <w:br/>
+        <w:t xml:space="preserve"> </w:t>
       </w:r>
       <w:r>
         <w:t>S</w:t>
@@ -233,7 +233,10 @@
         <w:pStyle w:val="Rubrik2"/>
       </w:pPr>
       <w:r>
-        <w:t>Logik</w:t>
+        <w:t>Affärsl</w:t>
+      </w:r>
+      <w:r>
+        <w:t>ogik</w:t>
       </w:r>
     </w:p>
     <w:p/>
@@ -276,6 +279,40 @@
         <w:t>Det skall gå att spara sina inmatningar, för att sedan återvända till dem, och komplettera och/eller revidera dem. Endast när man väljer att skicka in tidrapporten fryses datat man har matat in.</w:t>
       </w:r>
     </w:p>
+    <w:p>
+      <w:pPr>
+        <w:pStyle w:val="Liststycke"/>
+        <w:numPr>
+          <w:ilvl w:val="0"/>
+          <w:numId w:val="2"/>
+        </w:numPr>
+      </w:pPr>
+      <w:r>
+        <w:t>En administratör skall kunna rapportera tid å en konsults vägnar.</w:t>
+      </w:r>
+    </w:p>
+    <w:p>
+      <w:pPr>
+        <w:pStyle w:val="Liststycke"/>
+        <w:numPr>
+          <w:ilvl w:val="0"/>
+          <w:numId w:val="2"/>
+        </w:numPr>
+      </w:pPr>
+      <w:r>
+        <w:t>Konsulten skall kunna med en knapptryckning kopiera tid från föregående vecka.</w:t>
+      </w:r>
+      <w:r>
+        <w:br/>
+        <w:t>Vid kopiering från en vecka till en vecka med förkortad arbetstid skall det komma upp en varningsdialog.</w:t>
+      </w:r>
+      <w:r>
+        <w:br/>
+        <w:t>Vid kopiering från en full vecka till en vecka till en med förkortad arbetstid skall det också komma upp en varningsdialog.</w:t>
+      </w:r>
+      <w:bookmarkStart w:id="0" w:name="_GoBack"/>
+      <w:bookmarkEnd w:id="0"/>
+    </w:p>
     <w:p/>
     <w:p/>
     <w:p>
@@ -289,7 +326,6 @@
     <w:p/>
     <w:p>
       <w:r>
-        <w:lastRenderedPageBreak/>
         <w:t xml:space="preserve">Om konsulten har arbetat mer än </w:t>
       </w:r>
       <w:r>
@@ -332,6 +368,12 @@
         <w:t>Det finns för närvarande endast två roller i systemet: konsult och administratör. Konsulten rapporterar in sina nedlagda timmar och administratören använder detta som underlag för fakturering och ev. annan verksamhet.</w:t>
       </w:r>
     </w:p>
+    <w:p>
+      <w:r>
+        <w:t>En administratör skall kunna registrera tid å en konsults vägnar.</w:t>
+      </w:r>
+    </w:p>
+    <w:p/>
     <w:p/>
     <w:p>
       <w:pPr>
@@ -428,8 +470,6 @@
       <w:r>
         <w:t>Alla rapportuttag, med samtliga parametrar</w:t>
       </w:r>
-      <w:bookmarkStart w:id="0" w:name="_GoBack"/>
-      <w:bookmarkEnd w:id="0"/>
     </w:p>
     <w:p/>
     <w:p>
@@ -532,6 +572,9 @@
       </w:pPr>
       <w:r>
         <w:t>En skärm för var och en av rapporterna ovan, dvs en skärm för urval, därefter en skärm för resultatet</w:t>
+      </w:r>
+      <w:r>
+        <w:t>, som därefter kan skrivas ut.</w:t>
       </w:r>
     </w:p>
     <w:sectPr>
@@ -1740,7 +1783,7 @@
 </file>
 
 <file path=customXml/itemProps1.xml><?xml version="1.0" encoding="utf-8"?>
-<ds:datastoreItem xmlns:ds="http://schemas.openxmlformats.org/officeDocument/2006/customXml" ds:itemID="{13F1EFAB-A677-4699-9CE8-D0D698BB10B1}">
+<ds:datastoreItem xmlns:ds="http://schemas.openxmlformats.org/officeDocument/2006/customXml" ds:itemID="{302C44E1-87C8-4E46-B325-F1E1D8491338}">
   <ds:schemaRefs>
     <ds:schemaRef ds:uri="http://schemas.openxmlformats.org/officeDocument/2006/bibliography"/>
   </ds:schemaRefs>

</xml_diff>

<commit_message>
can create a project rudimentary now
</commit_message>
<xml_diff>
--- a/TrueTime/Doc/TrueTime.docx
+++ b/TrueTime/Doc/TrueTime.docx
@@ -38,7 +38,7 @@
         <w:t>0.2</w:t>
       </w:r>
       <w:r>
-        <w:t>2</w:t>
+        <w:t>3</w:t>
       </w:r>
     </w:p>
     <w:p>
@@ -310,8 +310,6 @@
         <w:br/>
         <w:t>Vid kopiering från en full vecka till en vecka till en med förkortad arbetstid skall det också komma upp en varningsdialog.</w:t>
       </w:r>
-      <w:bookmarkStart w:id="0" w:name="_GoBack"/>
-      <w:bookmarkEnd w:id="0"/>
     </w:p>
     <w:p/>
     <w:p/>
@@ -576,6 +574,59 @@
       <w:r>
         <w:t>, som därefter kan skrivas ut.</w:t>
       </w:r>
+    </w:p>
+    <w:p>
+      <w:pPr>
+        <w:ind w:left="360"/>
+      </w:pPr>
+    </w:p>
+    <w:p>
+      <w:r>
+        <w:br w:type="page"/>
+      </w:r>
+    </w:p>
+    <w:p>
+      <w:pPr>
+        <w:pStyle w:val="Rubrik2"/>
+      </w:pPr>
+      <w:r>
+        <w:lastRenderedPageBreak/>
+        <w:t>Programmeringstekniska detaljer värda att nämnas</w:t>
+      </w:r>
+    </w:p>
+    <w:p/>
+    <w:p>
+      <w:r>
+        <w:t>En resultatvy för varje Create, Update och Delete-operation, om de misslyckades.</w:t>
+      </w:r>
+    </w:p>
+    <w:p/>
+    <w:p>
+      <w:pPr>
+        <w:pStyle w:val="Rubrik3"/>
+      </w:pPr>
+      <w:r>
+        <w:t>Sessionsvariabler</w:t>
+      </w:r>
+    </w:p>
+    <w:p/>
+    <w:p>
+      <w:r>
+        <w:rPr>
+          <w:b/>
+        </w:rPr>
+        <w:t>LoginStatus</w:t>
+      </w:r>
+      <w:r>
+        <w:t>, har något av värdena -1 (IllegalLoginType), 0 (NotLoggedIn), 1 (LoggedInAsConsultant) eller 2 (LoggedInAsAdministrator).</w:t>
+      </w:r>
+    </w:p>
+    <w:p>
+      <w:r>
+        <w:t>Denna används för att hålla reda på vilken status på användare som har loggat in.</w:t>
+      </w:r>
+      <w:bookmarkStart w:id="0" w:name="_GoBack"/>
+      <w:bookmarkEnd w:id="0"/>
     </w:p>
     <w:sectPr>
       <w:pgSz w:w="11906" w:h="16838"/>
@@ -1783,7 +1834,7 @@
 </file>
 
 <file path=customXml/itemProps1.xml><?xml version="1.0" encoding="utf-8"?>
-<ds:datastoreItem xmlns:ds="http://schemas.openxmlformats.org/officeDocument/2006/customXml" ds:itemID="{302C44E1-87C8-4E46-B325-F1E1D8491338}">
+<ds:datastoreItem xmlns:ds="http://schemas.openxmlformats.org/officeDocument/2006/customXml" ds:itemID="{F798EDAC-C867-4BCB-A125-2E62E144F634}">
   <ds:schemaRefs>
     <ds:schemaRef ds:uri="http://schemas.openxmlformats.org/officeDocument/2006/bibliography"/>
   </ds:schemaRefs>

</xml_diff>